<commit_message>
Last min fix (PUT not POST)
</commit_message>
<xml_diff>
--- a/DOCUMENTATION.docx
+++ b/DOCUMENTATION.docx
@@ -39,16 +39,11 @@
       <w:r>
         <w:t xml:space="preserve">y </w:t>
       </w:r>
-      <w:proofErr w:type="gramStart"/>
       <w:r>
         <w:t>main</w:t>
       </w:r>
       <w:r>
-        <w:t xml:space="preserve"> focus</w:t>
-      </w:r>
-      <w:proofErr w:type="gramEnd"/>
-      <w:r>
-        <w:t xml:space="preserve"> was ensuring that the frontend could successfully communicate with the backend, retrieve data from the </w:t>
+        <w:t xml:space="preserve"> focus was ensuring that the frontend could successfully communicate with the backend, retrieve data from the </w:t>
       </w:r>
       <w:proofErr w:type="spellStart"/>
       <w:r>
@@ -58,13 +53,8 @@
       <w:r>
         <w:t xml:space="preserve"> file, and display it correctly. </w:t>
       </w:r>
-      <w:proofErr w:type="gramStart"/>
-      <w:r>
-        <w:t>In order to</w:t>
-      </w:r>
-      <w:proofErr w:type="gramEnd"/>
-      <w:r>
-        <w:t xml:space="preserve"> do </w:t>
+      <w:r>
+        <w:t xml:space="preserve">In order to do </w:t>
       </w:r>
       <w:r>
         <w:t>this,</w:t>
@@ -78,7 +68,25 @@
       </w:r>
       <w:proofErr w:type="spellEnd"/>
       <w:r>
-        <w:t xml:space="preserve"> file, POST to update and create medicines, and DELETE to remove a medicine. Whenever I faced a challenge or </w:t>
+        <w:t xml:space="preserve"> file, POST to</w:t>
+      </w:r>
+      <w:r>
+        <w:t xml:space="preserve"> crea</w:t>
+      </w:r>
+      <w:r>
+        <w:t>te medicines,</w:t>
+      </w:r>
+      <w:r>
+        <w:t xml:space="preserve"> PUT to update medicines</w:t>
+      </w:r>
+      <w:r>
+        <w:t xml:space="preserve"> and DELETE to remove a medicine.</w:t>
+      </w:r>
+      <w:r>
+        <w:t xml:space="preserve"> This allows resources to have CRUD operations (Create – Post, Read – Get, Update – Put, and Delete – Delete) </w:t>
+      </w:r>
+      <w:r>
+        <w:t xml:space="preserve"> Whenever I faced a challenge or </w:t>
       </w:r>
       <w:r>
         <w:t>obstacle,</w:t>
@@ -100,15 +108,7 @@
         <w:t>After establishing a connection between the frontend and backend it was a lot easier to add the required functionality such as displaying elements, creating, updating, and deleting</w:t>
       </w:r>
       <w:r>
-        <w:t xml:space="preserve"> medicines. I completed these using forms for user input and based on this the user can modify the list of all the medicines. After this I added the additional objective of calculating an average price of all medicines. I did this by calculating the sum of all valid prices / the length of the array of medicines with a valid price rounded to 2 decimal places.  After adding all the required functionality I completed some clean CSS styling, with little time left for this section I was still able to create a modern clean style with a grey and red colour scheme. </w:t>
-      </w:r>
-      <w:proofErr w:type="gramStart"/>
-      <w:r>
-        <w:t>Similar to</w:t>
-      </w:r>
-      <w:proofErr w:type="gramEnd"/>
-      <w:r>
-        <w:t xml:space="preserve"> the Eli Lilly colour scheme on the main website.</w:t>
+        <w:t xml:space="preserve"> medicines. I completed these using forms for user input and based on this the user can modify the list of all the medicines. After this I added the additional objective of calculating an average price of all medicines. I did this by calculating the sum of all valid prices / the length of the array of medicines with a valid price rounded to 2 decimal places.  After adding all the required functionality I completed some clean CSS styling, with little time left for this section I was still able to create a modern clean style with a grey and red colour scheme. Similar to the Eli Lilly colour scheme on the main website.</w:t>
       </w:r>
     </w:p>
     <w:p>
@@ -138,11 +138,11 @@
         <w:t>was,</w:t>
       </w:r>
       <w:r>
-        <w:t xml:space="preserve"> I initially sent data to the backend requiring manually inputting JSON, which was not optimal, instead I designed clean, structured forms with clear input fields and validation to prevent invalid entries. Furthermore, I implemented </w:t>
+        <w:t xml:space="preserve"> I initially sent data to the backend requiring manually </w:t>
       </w:r>
       <w:r>
         <w:lastRenderedPageBreak/>
-        <w:t xml:space="preserve">asynchronous fetch calls with await to ensure that data retrieval and updates happened smoothly without blocking the UI. I also modified my colour scheme in the </w:t>
+        <w:t xml:space="preserve">inputting JSON, which was not optimal, instead I designed clean, structured forms with clear input fields and validation to prevent invalid entries. Furthermore, I implemented asynchronous fetch calls with await to ensure that data retrieval and updates happened smoothly without blocking the UI. I also modified my colour scheme in the </w:t>
       </w:r>
       <w:proofErr w:type="spellStart"/>
       <w:r>
@@ -156,15 +156,7 @@
         <w:t>later</w:t>
       </w:r>
       <w:r>
-        <w:t xml:space="preserve"> </w:t>
-      </w:r>
-      <w:proofErr w:type="gramStart"/>
-      <w:r>
-        <w:t>in order to</w:t>
-      </w:r>
-      <w:proofErr w:type="gramEnd"/>
-      <w:r>
-        <w:t xml:space="preserve"> match the theme with the Eli Lilly website, this makes the </w:t>
+        <w:t xml:space="preserve"> in order to match the theme with the Eli Lilly website, this makes the </w:t>
       </w:r>
       <w:r>
         <w:t xml:space="preserve">UI more familiar to the user and improves the user experience. </w:t>
@@ -200,15 +192,7 @@
         <w:t>all</w:t>
       </w:r>
       <w:r>
-        <w:t xml:space="preserve"> the items from the database, through debugging I found that the issue was due to some medicines in the database having missing names or prices which could cause errors and not display anything. </w:t>
-      </w:r>
-      <w:proofErr w:type="gramStart"/>
-      <w:r>
-        <w:t>In order to</w:t>
-      </w:r>
-      <w:proofErr w:type="gramEnd"/>
-      <w:r>
-        <w:t xml:space="preserve"> fix </w:t>
+        <w:t xml:space="preserve"> the items from the database, through debugging I found that the issue was due to some medicines in the database having missing names or prices which could cause errors and not display anything. In order to fix </w:t>
       </w:r>
       <w:r>
         <w:t>this,</w:t>
@@ -262,13 +246,14 @@
         <w:t xml:space="preserve"> I would also write some unit tests for </w:t>
       </w:r>
       <w:r>
-        <w:t>different scenarios to ensure that my solution is as robust as possible. In conclusion, I am happy with my implementation</w:t>
-      </w:r>
-      <w:r>
-        <w:t xml:space="preserve"> </w:t>
-      </w:r>
-      <w:r>
-        <w:t>and the solutions I provided to make the application functional, resilient, and user-friendly.</w:t>
+        <w:t xml:space="preserve">different scenarios to ensure that my solution is as robust as possible. In conclusion, I am happy with my </w:t>
+      </w:r>
+      <w:r>
+        <w:lastRenderedPageBreak/>
+        <w:t>implementation</w:t>
+      </w:r>
+      <w:r>
+        <w:t xml:space="preserve"> and the solutions I provided to make the application functional, resilient, and user-friendly.</w:t>
       </w:r>
     </w:p>
     <w:sectPr>

</xml_diff>